<commit_message>
Changed syntax for discretize_depth, so that it is much easier to use. Now identifying columns can be directly put in the function call.
</commit_message>
<xml_diff>
--- a/ConFluxPro_todo.docx
+++ b/ConFluxPro_todo.docx
@@ -9,12 +9,14 @@
           <w:lang w:val="en-GB"/>
         </w:rPr>
       </w:pPr>
+      <w:proofErr w:type="spellStart"/>
       <w:r>
         <w:rPr>
           <w:lang w:val="en-GB"/>
         </w:rPr>
         <w:t>ConFluxPro</w:t>
       </w:r>
+      <w:proofErr w:type="spellEnd"/>
     </w:p>
     <w:p>
       <w:pPr>
@@ -109,7 +111,21 @@
         <w:rPr>
           <w:lang w:val="en-GB"/>
         </w:rPr>
-        <w:t>Functions that implement the production model I developed for ZALF. This should integrate nicely with the soilphys discretisation functions already created.</w:t>
+        <w:t xml:space="preserve">Functions that implement the production model I developed for ZALF. This should integrate nicely with the </w:t>
+      </w:r>
+      <w:proofErr w:type="spellStart"/>
+      <w:r>
+        <w:rPr>
+          <w:lang w:val="en-GB"/>
+        </w:rPr>
+        <w:t>soilphys</w:t>
+      </w:r>
+      <w:proofErr w:type="spellEnd"/>
+      <w:r>
+        <w:rPr>
+          <w:lang w:val="en-GB"/>
+        </w:rPr>
+        <w:t xml:space="preserve"> discretisation functions already created.</w:t>
       </w:r>
     </w:p>
     <w:p>
@@ -141,48 +157,115 @@
           <w:lang w:val="en-GB"/>
         </w:rPr>
       </w:pPr>
-      <w:r>
-        <w:rPr>
-          <w:lang w:val="en-GB"/>
-        </w:rPr>
-        <w:t>check_gasdata()</w:t>
-      </w:r>
-    </w:p>
-    <w:p>
-      <w:pPr>
-        <w:rPr>
-          <w:lang w:val="en-GB"/>
-        </w:rPr>
-      </w:pPr>
-      <w:r>
-        <w:rPr>
-          <w:lang w:val="en-GB"/>
-        </w:rPr>
-        <w:t>A function that checks the integrity of the gasdata dataframe. Is every Sample unique etc.</w:t>
+      <w:proofErr w:type="spellStart"/>
+      <w:r>
+        <w:rPr>
+          <w:lang w:val="en-GB"/>
+        </w:rPr>
+        <w:t>check_</w:t>
+      </w:r>
+      <w:proofErr w:type="gramStart"/>
+      <w:r>
+        <w:rPr>
+          <w:lang w:val="en-GB"/>
+        </w:rPr>
+        <w:t>gasdata</w:t>
+      </w:r>
+      <w:proofErr w:type="spellEnd"/>
+      <w:r>
+        <w:rPr>
+          <w:lang w:val="en-GB"/>
+        </w:rPr>
+        <w:t>(</w:t>
+      </w:r>
+      <w:proofErr w:type="gramEnd"/>
+      <w:r>
+        <w:rPr>
+          <w:lang w:val="en-GB"/>
+        </w:rPr>
+        <w:t>)</w:t>
+      </w:r>
+    </w:p>
+    <w:p>
+      <w:pPr>
+        <w:rPr>
+          <w:lang w:val="en-GB"/>
+        </w:rPr>
+      </w:pPr>
+      <w:r>
+        <w:rPr>
+          <w:lang w:val="en-GB"/>
+        </w:rPr>
+        <w:t xml:space="preserve">A function that checks the integrity of the </w:t>
+      </w:r>
+      <w:proofErr w:type="spellStart"/>
+      <w:r>
+        <w:rPr>
+          <w:lang w:val="en-GB"/>
+        </w:rPr>
+        <w:t>gasdata</w:t>
+      </w:r>
+      <w:proofErr w:type="spellEnd"/>
+      <w:r>
+        <w:rPr>
+          <w:lang w:val="en-GB"/>
+        </w:rPr>
+        <w:t xml:space="preserve"> </w:t>
+      </w:r>
+      <w:proofErr w:type="spellStart"/>
+      <w:r>
+        <w:rPr>
+          <w:lang w:val="en-GB"/>
+        </w:rPr>
+        <w:t>dataframe</w:t>
+      </w:r>
+      <w:proofErr w:type="spellEnd"/>
+      <w:r>
+        <w:rPr>
+          <w:lang w:val="en-GB"/>
+        </w:rPr>
+        <w:t>. Is every Sample unique etc.</w:t>
       </w:r>
     </w:p>
     <w:p>
       <w:pPr>
         <w:pStyle w:val="berschrift3"/>
       </w:pPr>
+      <w:proofErr w:type="spellStart"/>
+      <w:proofErr w:type="gramStart"/>
       <w:r>
         <w:t>is.infinite</w:t>
       </w:r>
+      <w:proofErr w:type="spellEnd"/>
+      <w:proofErr w:type="gramEnd"/>
     </w:p>
     <w:p>
       <w:pPr>
         <w:pStyle w:val="berschrift3"/>
       </w:pPr>
-      <w:r>
-        <w:t>ges_flag == T</w:t>
+      <w:proofErr w:type="spellStart"/>
+      <w:r>
+        <w:t>bal</w:t>
+      </w:r>
+      <w:r>
+        <w:t>_flag</w:t>
+      </w:r>
+      <w:proofErr w:type="spellEnd"/>
+      <w:r>
+        <w:t xml:space="preserve"> == T</w:t>
       </w:r>
     </w:p>
     <w:p>
       <w:pPr>
         <w:pStyle w:val="berschrift3"/>
       </w:pPr>
-      <w:r>
-        <w:t>NRESULT_ppm and other parameters present</w:t>
+      <w:proofErr w:type="spellStart"/>
+      <w:r>
+        <w:t>NRESULT_ppm</w:t>
+      </w:r>
+      <w:proofErr w:type="spellEnd"/>
+      <w:r>
+        <w:t xml:space="preserve"> and other parameters present</w:t>
       </w:r>
     </w:p>
     <w:p>
@@ -195,29 +278,54 @@
     </w:p>
     <w:p>
       <w:pPr>
+        <w:pStyle w:val="berschrift1"/>
+      </w:pPr>
+      <w:r>
+        <w:t>Functions to modify:</w:t>
+      </w:r>
+    </w:p>
+    <w:p>
+      <w:pPr>
         <w:pStyle w:val="berschrift2"/>
         <w:rPr>
           <w:lang w:val="en-GB"/>
         </w:rPr>
       </w:pPr>
-      <w:r>
-        <w:rPr>
-          <w:lang w:val="en-GB"/>
-        </w:rPr>
-        <w:t>dcdz_ef()</w:t>
-      </w:r>
-    </w:p>
-    <w:p>
-      <w:pPr>
-        <w:rPr>
-          <w:lang w:val="en-GB"/>
-        </w:rPr>
-      </w:pPr>
-      <w:r>
-        <w:rPr>
-          <w:lang w:val="en-GB"/>
-        </w:rPr>
-        <w:t xml:space="preserve">A second function implementing dcdz approaches such as LR (linear regression over the complete profile) or EF (exponential function) </w:t>
+      <w:proofErr w:type="spellStart"/>
+      <w:r>
+        <w:rPr>
+          <w:lang w:val="en-GB"/>
+        </w:rPr>
+        <w:t>discretize_</w:t>
+      </w:r>
+      <w:proofErr w:type="gramStart"/>
+      <w:r>
+        <w:rPr>
+          <w:lang w:val="en-GB"/>
+        </w:rPr>
+        <w:t>depth</w:t>
+      </w:r>
+      <w:proofErr w:type="spellEnd"/>
+      <w:r>
+        <w:rPr>
+          <w:lang w:val="en-GB"/>
+        </w:rPr>
+        <w:t>(</w:t>
+      </w:r>
+      <w:proofErr w:type="gramEnd"/>
+      <w:r>
+        <w:rPr>
+          <w:lang w:val="en-GB"/>
+        </w:rPr>
+        <w:t>)</w:t>
+      </w:r>
+    </w:p>
+    <w:p>
+      <w:pPr>
+        <w:pStyle w:val="berschrift3"/>
+      </w:pPr>
+      <w:r>
+        <w:t>Modify Documentation to match new structure</w:t>
       </w:r>
     </w:p>
     <w:p>
@@ -227,29 +335,103 @@
           <w:lang w:val="en-GB"/>
         </w:rPr>
       </w:pPr>
-      <w:r>
-        <w:rPr>
-          <w:lang w:val="en-GB"/>
-        </w:rPr>
-        <w:t>soilphys_ges()</w:t>
-      </w:r>
-    </w:p>
-    <w:p>
-      <w:pPr>
-        <w:rPr>
-          <w:lang w:val="en-GB"/>
-        </w:rPr>
-      </w:pPr>
-      <w:r>
-        <w:rPr>
-          <w:lang w:val="en-GB"/>
-        </w:rPr>
-        <w:t>MIGHT BE UNNECESSARY! CAN BE ACHIEVED WITH ONE LAYER IN soilphys_layered()</w:t>
-      </w:r>
-      <w:r>
-        <w:rPr>
-          <w:lang w:val="en-GB"/>
-        </w:rPr>
+      <w:proofErr w:type="spellStart"/>
+      <w:r>
+        <w:rPr>
+          <w:lang w:val="en-GB"/>
+        </w:rPr>
+        <w:t>series_</w:t>
+      </w:r>
+      <w:proofErr w:type="gramStart"/>
+      <w:r>
+        <w:rPr>
+          <w:lang w:val="en-GB"/>
+        </w:rPr>
+        <w:t>cleaner</w:t>
+      </w:r>
+      <w:proofErr w:type="spellEnd"/>
+      <w:r>
+        <w:rPr>
+          <w:lang w:val="en-GB"/>
+        </w:rPr>
+        <w:t>(</w:t>
+      </w:r>
+      <w:proofErr w:type="gramEnd"/>
+      <w:r>
+        <w:rPr>
+          <w:lang w:val="en-GB"/>
+        </w:rPr>
+        <w:t>)</w:t>
+      </w:r>
+    </w:p>
+    <w:p>
+      <w:pPr>
+        <w:pStyle w:val="berschrift3"/>
+      </w:pPr>
+      <w:r>
+        <w:t>modify print messages (less).</w:t>
+      </w:r>
+    </w:p>
+    <w:p>
+      <w:pPr>
+        <w:pStyle w:val="berschrift3"/>
+      </w:pPr>
+      <w:r>
+        <w:t xml:space="preserve"> Print correction statistics??</w:t>
+      </w:r>
+    </w:p>
+    <w:p>
+      <w:pPr>
+        <w:pStyle w:val="berschrift3"/>
+      </w:pPr>
+      <w:r>
+        <w:t>there are problems with duplicates of a single Date/MST_ID pair.</w:t>
+      </w:r>
+    </w:p>
+    <w:p>
+      <w:pPr>
+        <w:pStyle w:val="berschrift2"/>
+        <w:rPr>
+          <w:lang w:val="en-GB"/>
+        </w:rPr>
+      </w:pPr>
+      <w:proofErr w:type="spellStart"/>
+      <w:r>
+        <w:rPr>
+          <w:lang w:val="en-GB"/>
+        </w:rPr>
+        <w:t>balance_</w:t>
+      </w:r>
+      <w:proofErr w:type="gramStart"/>
+      <w:r>
+        <w:rPr>
+          <w:lang w:val="en-GB"/>
+        </w:rPr>
+        <w:t>correction</w:t>
+      </w:r>
+      <w:proofErr w:type="spellEnd"/>
+      <w:r>
+        <w:rPr>
+          <w:lang w:val="en-GB"/>
+        </w:rPr>
+        <w:t>(</w:t>
+      </w:r>
+      <w:proofErr w:type="gramEnd"/>
+      <w:r>
+        <w:rPr>
+          <w:lang w:val="en-GB"/>
+        </w:rPr>
+        <w:t>)</w:t>
+      </w:r>
+    </w:p>
+    <w:p>
+      <w:pPr>
+        <w:pStyle w:val="berschrift3"/>
+      </w:pPr>
+      <w:r>
+        <w:t>stops for wrong input</w:t>
+      </w:r>
+      <w:r>
         <w:t xml:space="preserve"> </w:t>
       </w:r>
     </w:p>
@@ -263,16 +445,7 @@
         <w:rPr>
           <w:lang w:val="en-GB"/>
         </w:rPr>
-        <w:t>This function summarises the soilphys dataframe to one value per day and plot and calculates means for the complete profile</w:t>
-      </w:r>
-    </w:p>
-    <w:p>
-      <w:pPr>
-        <w:pStyle w:val="berschrift1"/>
-      </w:pPr>
-      <w:r>
-        <w:lastRenderedPageBreak/>
-        <w:t>Functions to modify:</w:t>
+        <w:t>different lengths in the input parameters etc.</w:t>
       </w:r>
     </w:p>
     <w:p>
@@ -282,11 +455,33 @@
           <w:lang w:val="en-GB"/>
         </w:rPr>
       </w:pPr>
-      <w:r>
-        <w:rPr>
-          <w:lang w:val="en-GB"/>
-        </w:rPr>
-        <w:t>calculate_flux()</w:t>
+      <w:proofErr w:type="spellStart"/>
+      <w:r>
+        <w:rPr>
+          <w:lang w:val="en-GB"/>
+        </w:rPr>
+        <w:t>offset_</w:t>
+      </w:r>
+      <w:proofErr w:type="gramStart"/>
+      <w:r>
+        <w:rPr>
+          <w:lang w:val="en-GB"/>
+        </w:rPr>
+        <w:t>correction</w:t>
+      </w:r>
+      <w:proofErr w:type="spellEnd"/>
+      <w:r>
+        <w:rPr>
+          <w:lang w:val="en-GB"/>
+        </w:rPr>
+        <w:t>(</w:t>
+      </w:r>
+      <w:proofErr w:type="gramEnd"/>
+      <w:r>
+        <w:rPr>
+          <w:lang w:val="en-GB"/>
+        </w:rPr>
+        <w:t>)</w:t>
       </w:r>
     </w:p>
     <w:p>
@@ -294,183 +489,6 @@
         <w:pStyle w:val="berschrift3"/>
       </w:pPr>
       <w:r>
-        <w:t>only calculate soilphys for relevant Plots</w:t>
-      </w:r>
-      <w:r>
-        <w:t>, gases</w:t>
-      </w:r>
-      <w:r>
-        <w:t xml:space="preserve"> and Dates! </w:t>
-      </w:r>
-    </w:p>
-    <w:p>
-      <w:pPr>
-        <w:pStyle w:val="berschrift2"/>
-        <w:rPr>
-          <w:lang w:val="en-GB"/>
-        </w:rPr>
-      </w:pPr>
-      <w:r>
-        <w:rPr>
-          <w:lang w:val="en-GB"/>
-        </w:rPr>
-        <w:t>dcdz_layered</w:t>
-      </w:r>
-    </w:p>
-    <w:p>
-      <w:pPr>
-        <w:pStyle w:val="berschrift3"/>
-      </w:pPr>
-    </w:p>
-    <w:p>
-      <w:pPr>
-        <w:pStyle w:val="berschrift3"/>
-      </w:pPr>
-      <w:r>
-        <w:t>DONE:</w:t>
-      </w:r>
-    </w:p>
-    <w:p>
-      <w:pPr>
-        <w:pStyle w:val="berschrift3"/>
-      </w:pPr>
-      <w:r>
-        <w:t>Return NA if 0 non NA cases!</w:t>
-      </w:r>
-    </w:p>
-    <w:p>
-      <w:pPr>
-        <w:pStyle w:val="berschrift2"/>
-        <w:rPr>
-          <w:lang w:val="en-GB"/>
-        </w:rPr>
-      </w:pPr>
-      <w:r>
-        <w:rPr>
-          <w:lang w:val="en-GB"/>
-        </w:rPr>
-        <w:t>discretize_depth()</w:t>
-      </w:r>
-    </w:p>
-    <w:p>
-      <w:pPr>
-        <w:pStyle w:val="berschrift3"/>
-      </w:pPr>
-      <w:r>
-        <w:t>Modify Documentation to match new structure</w:t>
-      </w:r>
-    </w:p>
-    <w:p>
-      <w:pPr>
-        <w:pStyle w:val="berschrift2"/>
-        <w:rPr>
-          <w:lang w:val="en-GB"/>
-        </w:rPr>
-      </w:pPr>
-      <w:r>
-        <w:rPr>
-          <w:lang w:val="en-GB"/>
-        </w:rPr>
-        <w:t>series_cleaner()</w:t>
-      </w:r>
-    </w:p>
-    <w:p>
-      <w:pPr>
-        <w:pStyle w:val="berschrift3"/>
-      </w:pPr>
-      <w:r>
-        <w:t>modify print messages (less).</w:t>
-      </w:r>
-    </w:p>
-    <w:p>
-      <w:pPr>
-        <w:pStyle w:val="berschrift3"/>
-      </w:pPr>
-      <w:r>
-        <w:t xml:space="preserve"> Print correction statistics??</w:t>
-      </w:r>
-    </w:p>
-    <w:p>
-      <w:pPr>
-        <w:pStyle w:val="berschrift3"/>
-      </w:pPr>
-      <w:r>
-        <w:t>there are problems with douplicates of a single Date/MST_ID pair.</w:t>
-      </w:r>
-    </w:p>
-    <w:p>
-      <w:pPr>
-        <w:pStyle w:val="berschrift2"/>
-        <w:rPr>
-          <w:lang w:val="en-GB"/>
-        </w:rPr>
-      </w:pPr>
-      <w:r>
-        <w:rPr>
-          <w:lang w:val="en-GB"/>
-        </w:rPr>
-        <w:t>balance_correction()</w:t>
-      </w:r>
-    </w:p>
-    <w:p>
-      <w:pPr>
-        <w:pStyle w:val="berschrift3"/>
-      </w:pPr>
-      <w:r>
-        <w:t>stops for wrong input</w:t>
-      </w:r>
-      <w:r>
-        <w:t xml:space="preserve"> </w:t>
-      </w:r>
-    </w:p>
-    <w:p>
-      <w:pPr>
-        <w:rPr>
-          <w:lang w:val="en-GB"/>
-        </w:rPr>
-      </w:pPr>
-      <w:r>
-        <w:rPr>
-          <w:lang w:val="en-GB"/>
-        </w:rPr>
-        <w:t>different lengths in the input parameters etc.</w:t>
-      </w:r>
-    </w:p>
-    <w:p>
-      <w:pPr>
-        <w:pStyle w:val="berschrift3"/>
-      </w:pPr>
-      <w:r>
-        <w:t>RESOLVE: Returns Inf for ges = 0 (if none of the important gases are present)</w:t>
-      </w:r>
-    </w:p>
-    <w:p>
-      <w:pPr>
-        <w:pStyle w:val="berschrift3"/>
-      </w:pPr>
-      <w:r>
-        <w:t>option to not commit to NRESULT-changes for ges_flag = T</w:t>
-      </w:r>
-    </w:p>
-    <w:p>
-      <w:pPr>
-        <w:pStyle w:val="berschrift2"/>
-        <w:rPr>
-          <w:lang w:val="en-GB"/>
-        </w:rPr>
-      </w:pPr>
-      <w:r>
-        <w:rPr>
-          <w:lang w:val="en-GB"/>
-        </w:rPr>
-        <w:t>offset_correction()</w:t>
-      </w:r>
-    </w:p>
-    <w:p>
-      <w:pPr>
-        <w:pStyle w:val="berschrift3"/>
-      </w:pPr>
-      <w:r>
         <w:t xml:space="preserve">action for mode == NA </w:t>
       </w:r>
       <w:r>
@@ -482,100 +500,6 @@
       <w:r>
         <w:t>amples!!</w:t>
       </w:r>
-    </w:p>
-    <w:p>
-      <w:pPr>
-        <w:pStyle w:val="berschrift2"/>
-        <w:rPr>
-          <w:lang w:val="en-GB"/>
-        </w:rPr>
-      </w:pPr>
-      <w:r>
-        <w:rPr>
-          <w:lang w:val="en-GB"/>
-        </w:rPr>
-        <w:t>complete_soilphys()</w:t>
-      </w:r>
-    </w:p>
-    <w:p>
-      <w:pPr>
-        <w:pStyle w:val="berschrift3"/>
-      </w:pPr>
-      <w:r>
-        <w:t>Logical</w:t>
-      </w:r>
-      <w:r>
-        <w:t xml:space="preserve"> for overwriting.</w:t>
-      </w:r>
-    </w:p>
-    <w:p>
-      <w:pPr>
-        <w:rPr>
-          <w:lang w:val="en-GB"/>
-        </w:rPr>
-      </w:pPr>
-      <w:r>
-        <w:rPr>
-          <w:lang w:val="en-GB"/>
-        </w:rPr>
-        <w:t>A trigger that allows existing columns to be overwritten. Should be FALSE by default</w:t>
-      </w:r>
-    </w:p>
-    <w:p>
-      <w:pPr>
-        <w:pStyle w:val="berschrift1"/>
-      </w:pPr>
-      <w:r>
-        <w:t>Functions added:</w:t>
-      </w:r>
-    </w:p>
-    <w:p>
-      <w:pPr>
-        <w:pStyle w:val="berschrift2"/>
-        <w:rPr>
-          <w:lang w:val="en-GB"/>
-        </w:rPr>
-      </w:pPr>
-      <w:r>
-        <w:rPr>
-          <w:lang w:val="en-GB"/>
-        </w:rPr>
-        <w:t>calculate_flux()</w:t>
-      </w:r>
-    </w:p>
-    <w:p>
-      <w:pPr>
-        <w:pStyle w:val="berschrift2"/>
-        <w:rPr>
-          <w:lang w:val="en-GB"/>
-        </w:rPr>
-      </w:pPr>
-      <w:r>
-        <w:rPr>
-          <w:lang w:val="en-GB"/>
-        </w:rPr>
-        <w:t>efflux_extrap()</w:t>
-      </w:r>
-    </w:p>
-    <w:p>
-      <w:pPr>
-        <w:rPr>
-          <w:lang w:val="en-GB"/>
-        </w:rPr>
-      </w:pPr>
-      <w:r>
-        <w:rPr>
-          <w:lang w:val="en-GB"/>
-        </w:rPr>
-        <w:t xml:space="preserve">A function that extrapolates the layered FLUX data to the surface. Implements the Hirano, Linear Extrapolation and Linear model approach. </w:t>
-      </w:r>
-    </w:p>
-    <w:p>
-      <w:pPr>
-        <w:rPr>
-          <w:lang w:val="en-GB"/>
-        </w:rPr>
-      </w:pPr>
     </w:p>
     <w:sectPr>
       <w:pgSz w:w="11906" w:h="16838"/>

</xml_diff>